<commit_message>
cambios de capitulos repetidos
</commit_message>
<xml_diff>
--- a/20_Experimentos/V1 EXPERIMENTO 1 (V1).docx
+++ b/20_Experimentos/V1 EXPERIMENTO 1 (V1).docx
@@ -21,7 +21,7 @@
         <w:rPr>
           <w:rtl w:val="0"/>
         </w:rPr>
-        <w:t xml:space="preserve">Comparación de procesos físicos en cinco sujetos caninos idénticos</w:t>
+        <w:t xml:space="preserve">Comparación de procesos físicos en cuatro sujetos caninos idénticos</w:t>
       </w:r>
     </w:p>
     <w:p>
@@ -190,7 +190,7 @@
         <w:rPr>
           <w:rtl w:val="0"/>
         </w:rPr>
-        <w:t xml:space="preserve">Cinco sujetos caninos, pertenecientes a la misma camada.</w:t>
+        <w:t xml:space="preserve">Cuatro sujetos caninos, pertenecientes a la misma camada.</w:t>
       </w:r>
     </w:p>
     <w:p>
@@ -233,7 +233,7 @@
         <w:rPr>
           <w:rtl w:val="0"/>
         </w:rPr>
-        <w:t xml:space="preserve">– Cuatro hermanos de Bruno (sujetos de control y contraste)</w:t>
+        <w:t xml:space="preserve">– Tres hermanos de Bruno (sujetos de control y contraste)</w:t>
       </w:r>
     </w:p>
     <w:p>

</xml_diff>